<commit_message>
Integration of WordPress for Paid Memberships Pro(Beta)
Integration of WordPress for Paid Memberships Pro with the Click &
Pledge Payment Processing API & Salesforce CRM (Beta Release). Tested
with WordPress 3.9 and Paid Memberships Pro 1.7.9.1. Basic Documentation
included.
</commit_message>
<xml_diff>
--- a/paid-memberships-pro-cnp/CnP and PaidMembershipsPro Integration.docx
+++ b/paid-memberships-pro-cnp/CnP and PaidMembershipsPro Integration.docx
@@ -234,25 +234,7 @@
           <w:sz w:val="24"/>
           <w:szCs w:val="24"/>
         </w:rPr>
-        <w:t xml:space="preserve"> requires a minimum of </w:t>
-      </w:r>
-      <w:proofErr w:type="spellStart"/>
-      <w:r>
-        <w:rPr>
-          <w:rFonts w:ascii="Verdana" w:hAnsi="Verdana"/>
-          <w:sz w:val="24"/>
-          <w:szCs w:val="24"/>
-        </w:rPr>
-        <w:t>WordPress</w:t>
-      </w:r>
-      <w:proofErr w:type="spellEnd"/>
-      <w:r>
-        <w:rPr>
-          <w:rFonts w:ascii="Verdana" w:hAnsi="Verdana"/>
-          <w:sz w:val="24"/>
-          <w:szCs w:val="24"/>
-        </w:rPr>
-        <w:t xml:space="preserve"> version 3.</w:t>
+        <w:t xml:space="preserve"> requires a minimum of WordPress version 3.</w:t>
       </w:r>
       <w:r>
         <w:rPr>
@@ -318,27 +300,7 @@
           <w:sz w:val="24"/>
           <w:szCs w:val="24"/>
         </w:rPr>
-        <w:t xml:space="preserve"> </w:t>
-      </w:r>
-      <w:proofErr w:type="spellStart"/>
-      <w:r>
-        <w:rPr>
-          <w:rFonts w:ascii="Verdana" w:hAnsi="Verdana"/>
-          <w:b/>
-          <w:sz w:val="24"/>
-          <w:szCs w:val="24"/>
-        </w:rPr>
-        <w:t>plugin</w:t>
-      </w:r>
-      <w:proofErr w:type="spellEnd"/>
-      <w:r>
-        <w:rPr>
-          <w:rFonts w:ascii="Verdana" w:hAnsi="Verdana"/>
-          <w:b/>
-          <w:sz w:val="24"/>
-          <w:szCs w:val="24"/>
-        </w:rPr>
-        <w:t xml:space="preserve"> installed and enabled</w:t>
+        <w:t xml:space="preserve"> plugin installed and enabled</w:t>
       </w:r>
       <w:r>
         <w:rPr>
@@ -419,43 +381,7 @@
           <w:sz w:val="24"/>
           <w:szCs w:val="24"/>
         </w:rPr>
-        <w:t xml:space="preserve"> your </w:t>
-      </w:r>
-      <w:proofErr w:type="spellStart"/>
-      <w:r>
-        <w:rPr>
-          <w:rFonts w:ascii="Verdana" w:hAnsi="Verdana"/>
-          <w:sz w:val="24"/>
-          <w:szCs w:val="24"/>
-        </w:rPr>
-        <w:t>WordPress</w:t>
-      </w:r>
-      <w:proofErr w:type="spellEnd"/>
-      <w:r>
-        <w:rPr>
-          <w:rFonts w:ascii="Verdana" w:hAnsi="Verdana"/>
-          <w:sz w:val="24"/>
-          <w:szCs w:val="24"/>
-        </w:rPr>
-        <w:t xml:space="preserve"> project </w:t>
-      </w:r>
-      <w:proofErr w:type="spellStart"/>
-      <w:r>
-        <w:rPr>
-          <w:rFonts w:ascii="Verdana" w:hAnsi="Verdana"/>
-          <w:sz w:val="24"/>
-          <w:szCs w:val="24"/>
-        </w:rPr>
-        <w:t>plugins</w:t>
-      </w:r>
-      <w:proofErr w:type="spellEnd"/>
-      <w:r>
-        <w:rPr>
-          <w:rFonts w:ascii="Verdana" w:hAnsi="Verdana"/>
-          <w:sz w:val="24"/>
-          <w:szCs w:val="24"/>
-        </w:rPr>
-        <w:t>.</w:t>
+        <w:t xml:space="preserve"> your WordPress project plugins.</w:t>
       </w:r>
     </w:p>
     <w:p>
@@ -473,61 +399,7 @@
           <w:sz w:val="24"/>
           <w:szCs w:val="24"/>
         </w:rPr>
-        <w:t>&lt;</w:t>
-      </w:r>
-      <w:proofErr w:type="gramStart"/>
-      <w:r>
-        <w:rPr>
-          <w:rFonts w:ascii="Verdana" w:hAnsi="Verdana"/>
-          <w:sz w:val="24"/>
-          <w:szCs w:val="24"/>
-        </w:rPr>
-        <w:t>your</w:t>
-      </w:r>
-      <w:proofErr w:type="gramEnd"/>
-      <w:r>
-        <w:rPr>
-          <w:rFonts w:ascii="Verdana" w:hAnsi="Verdana"/>
-          <w:sz w:val="24"/>
-          <w:szCs w:val="24"/>
-        </w:rPr>
-        <w:t xml:space="preserve"> host root&gt;\</w:t>
-      </w:r>
-      <w:proofErr w:type="spellStart"/>
-      <w:r>
-        <w:rPr>
-          <w:rFonts w:ascii="Verdana" w:hAnsi="Verdana"/>
-          <w:sz w:val="24"/>
-          <w:szCs w:val="24"/>
-        </w:rPr>
-        <w:t>wp</w:t>
-      </w:r>
-      <w:proofErr w:type="spellEnd"/>
-      <w:r>
-        <w:rPr>
-          <w:rFonts w:ascii="Verdana" w:hAnsi="Verdana"/>
-          <w:sz w:val="24"/>
-          <w:szCs w:val="24"/>
-        </w:rPr>
-        <w:t>-content\</w:t>
-      </w:r>
-      <w:proofErr w:type="spellStart"/>
-      <w:r>
-        <w:rPr>
-          <w:rFonts w:ascii="Verdana" w:hAnsi="Verdana"/>
-          <w:sz w:val="24"/>
-          <w:szCs w:val="24"/>
-        </w:rPr>
-        <w:t>plugins</w:t>
-      </w:r>
-      <w:proofErr w:type="spellEnd"/>
-      <w:r>
-        <w:rPr>
-          <w:rFonts w:ascii="Verdana" w:hAnsi="Verdana"/>
-          <w:sz w:val="24"/>
-          <w:szCs w:val="24"/>
-        </w:rPr>
-        <w:t>\</w:t>
+        <w:t>&lt;your host root&gt;\wp-content\plugins\</w:t>
       </w:r>
       <w:r>
         <w:rPr>
@@ -591,18 +463,8 @@
           <w:sz w:val="24"/>
           <w:szCs w:val="24"/>
         </w:rPr>
-        <w:t xml:space="preserve">Copy all files downloaded from </w:t>
-      </w:r>
-      <w:proofErr w:type="spellStart"/>
-      <w:r>
-        <w:rPr>
-          <w:rFonts w:ascii="Verdana" w:hAnsi="Verdana"/>
-          <w:sz w:val="24"/>
-          <w:szCs w:val="24"/>
-        </w:rPr>
-        <w:t>github</w:t>
-      </w:r>
-      <w:proofErr w:type="spellEnd"/>
+        <w:t>Copy all files downloaded from github</w:t>
+      </w:r>
       <w:r>
         <w:rPr>
           <w:rFonts w:ascii="Verdana" w:hAnsi="Verdana"/>
@@ -611,6 +473,14 @@
         </w:rPr>
         <w:t xml:space="preserve"> to following locations</w:t>
       </w:r>
+      <w:r>
+        <w:rPr>
+          <w:rFonts w:ascii="Verdana" w:hAnsi="Verdana"/>
+          <w:sz w:val="24"/>
+          <w:szCs w:val="24"/>
+        </w:rPr>
+        <w:t xml:space="preserve"> (Please follow the folder structure in the downloaded files)</w:t>
+      </w:r>
     </w:p>
     <w:p>
       <w:pPr>
@@ -669,54 +539,153 @@
           <w:sz w:val="24"/>
           <w:szCs w:val="24"/>
         </w:rPr>
-        <w:t>&lt;</w:t>
-      </w:r>
-      <w:proofErr w:type="gramStart"/>
-      <w:r>
-        <w:rPr>
-          <w:rFonts w:ascii="Verdana" w:hAnsi="Verdana"/>
-          <w:sz w:val="24"/>
-          <w:szCs w:val="24"/>
-        </w:rPr>
-        <w:t>your</w:t>
-      </w:r>
-      <w:proofErr w:type="gramEnd"/>
-      <w:r>
-        <w:rPr>
-          <w:rFonts w:ascii="Verdana" w:hAnsi="Verdana"/>
-          <w:sz w:val="24"/>
-          <w:szCs w:val="24"/>
-        </w:rPr>
-        <w:t xml:space="preserve"> host root&gt;\</w:t>
-      </w:r>
-      <w:proofErr w:type="spellStart"/>
-      <w:r>
-        <w:rPr>
-          <w:rFonts w:ascii="Verdana" w:hAnsi="Verdana"/>
-          <w:sz w:val="24"/>
-          <w:szCs w:val="24"/>
-        </w:rPr>
-        <w:t>wp</w:t>
-      </w:r>
-      <w:proofErr w:type="spellEnd"/>
-      <w:r>
-        <w:rPr>
-          <w:rFonts w:ascii="Verdana" w:hAnsi="Verdana"/>
-          <w:sz w:val="24"/>
-          <w:szCs w:val="24"/>
-        </w:rPr>
-        <w:t>-content\</w:t>
-      </w:r>
-      <w:proofErr w:type="spellStart"/>
-      <w:r>
-        <w:rPr>
-          <w:rFonts w:ascii="Verdana" w:hAnsi="Verdana"/>
-          <w:sz w:val="24"/>
-          <w:szCs w:val="24"/>
-        </w:rPr>
-        <w:t>plugins</w:t>
-      </w:r>
-      <w:proofErr w:type="spellEnd"/>
+        <w:t>&lt;your host root&gt;\wp-content\plugins\</w:t>
+      </w:r>
+      <w:r>
+        <w:rPr>
+          <w:rFonts w:ascii="Verdana" w:hAnsi="Verdana"/>
+          <w:sz w:val="24"/>
+          <w:szCs w:val="24"/>
+        </w:rPr>
+        <w:t>paid-memberships-pro\adminpages</w:t>
+      </w:r>
+    </w:p>
+    <w:p>
+      <w:pPr>
+        <w:rPr>
+          <w:rFonts w:ascii="Verdana" w:hAnsi="Verdana"/>
+          <w:sz w:val="24"/>
+          <w:szCs w:val="24"/>
+        </w:rPr>
+      </w:pPr>
+      <w:r>
+        <w:rPr>
+          <w:rFonts w:ascii="Verdana" w:hAnsi="Verdana"/>
+          <w:sz w:val="24"/>
+          <w:szCs w:val="24"/>
+        </w:rPr>
+        <w:t>File ‘</w:t>
+      </w:r>
+      <w:r>
+        <w:rPr>
+          <w:rFonts w:ascii="Verdana" w:hAnsi="Verdana"/>
+          <w:b/>
+          <w:sz w:val="24"/>
+          <w:szCs w:val="24"/>
+        </w:rPr>
+        <w:t>class.pmprogateway_cnp.php</w:t>
+      </w:r>
+      <w:r>
+        <w:rPr>
+          <w:rFonts w:ascii="Verdana" w:hAnsi="Verdana"/>
+          <w:sz w:val="24"/>
+          <w:szCs w:val="24"/>
+        </w:rPr>
+        <w:t xml:space="preserve">’ to </w:t>
+      </w:r>
+    </w:p>
+    <w:p>
+      <w:pPr>
+        <w:ind w:firstLine="360"/>
+        <w:rPr>
+          <w:rFonts w:ascii="Verdana" w:hAnsi="Verdana"/>
+          <w:sz w:val="24"/>
+          <w:szCs w:val="24"/>
+        </w:rPr>
+      </w:pPr>
+      <w:r>
+        <w:rPr>
+          <w:rFonts w:ascii="Verdana" w:hAnsi="Verdana"/>
+          <w:sz w:val="24"/>
+          <w:szCs w:val="24"/>
+        </w:rPr>
+        <w:t>&lt;your host root&gt;\wp-content\plugins\paid-memberships-pro\classes\gateways</w:t>
+      </w:r>
+    </w:p>
+    <w:p>
+      <w:pPr>
+        <w:rPr>
+          <w:rFonts w:ascii="Verdana" w:hAnsi="Verdana"/>
+          <w:sz w:val="24"/>
+          <w:szCs w:val="24"/>
+        </w:rPr>
+      </w:pPr>
+      <w:r>
+        <w:rPr>
+          <w:rFonts w:ascii="Verdana" w:hAnsi="Verdana"/>
+          <w:sz w:val="24"/>
+          <w:szCs w:val="24"/>
+        </w:rPr>
+        <w:t>Files ‘</w:t>
+      </w:r>
+      <w:r>
+        <w:rPr>
+          <w:rFonts w:ascii="Verdana" w:hAnsi="Verdana"/>
+          <w:b/>
+          <w:sz w:val="24"/>
+          <w:szCs w:val="24"/>
+        </w:rPr>
+        <w:t>Countries.xml</w:t>
+      </w:r>
+      <w:r>
+        <w:rPr>
+          <w:rFonts w:ascii="Verdana" w:hAnsi="Verdana"/>
+          <w:sz w:val="24"/>
+          <w:szCs w:val="24"/>
+        </w:rPr>
+        <w:t>’</w:t>
+      </w:r>
+      <w:r>
+        <w:rPr>
+          <w:rFonts w:ascii="Verdana" w:hAnsi="Verdana"/>
+          <w:sz w:val="24"/>
+          <w:szCs w:val="24"/>
+        </w:rPr>
+        <w:t>, ‘</w:t>
+      </w:r>
+      <w:r>
+        <w:rPr>
+          <w:rFonts w:ascii="Verdana" w:hAnsi="Verdana"/>
+          <w:b/>
+          <w:sz w:val="24"/>
+          <w:szCs w:val="24"/>
+        </w:rPr>
+        <w:t>US_States.xml</w:t>
+      </w:r>
+      <w:r>
+        <w:rPr>
+          <w:rFonts w:ascii="Verdana" w:hAnsi="Verdana"/>
+          <w:sz w:val="24"/>
+          <w:szCs w:val="24"/>
+        </w:rPr>
+        <w:t>’</w:t>
+      </w:r>
+      <w:r>
+        <w:rPr>
+          <w:rFonts w:ascii="Verdana" w:hAnsi="Verdana"/>
+          <w:sz w:val="24"/>
+          <w:szCs w:val="24"/>
+        </w:rPr>
+        <w:t xml:space="preserve"> to </w:t>
+      </w:r>
+    </w:p>
+    <w:p>
+      <w:pPr>
+        <w:ind w:firstLine="360"/>
+        <w:rPr>
+          <w:rFonts w:ascii="Verdana" w:hAnsi="Verdana"/>
+          <w:sz w:val="24"/>
+          <w:szCs w:val="24"/>
+        </w:rPr>
+      </w:pPr>
+      <w:r>
+        <w:rPr>
+          <w:rFonts w:ascii="Verdana" w:hAnsi="Verdana"/>
+          <w:sz w:val="24"/>
+          <w:szCs w:val="24"/>
+        </w:rPr>
+        <w:t>&lt;your host root&gt;\wp-content\plugins\paid-memberships-pro\classes\gateways</w:t>
+      </w:r>
       <w:r>
         <w:rPr>
           <w:rFonts w:ascii="Verdana" w:hAnsi="Verdana"/>
@@ -731,36 +700,34 @@
           <w:sz w:val="24"/>
           <w:szCs w:val="24"/>
         </w:rPr>
-        <w:t>paid-memberships-pro\</w:t>
-      </w:r>
-      <w:proofErr w:type="spellStart"/>
-      <w:r>
-        <w:rPr>
-          <w:rFonts w:ascii="Verdana" w:hAnsi="Verdana"/>
-          <w:sz w:val="24"/>
-          <w:szCs w:val="24"/>
-        </w:rPr>
-        <w:t>adminpages</w:t>
-      </w:r>
-      <w:proofErr w:type="spellEnd"/>
-    </w:p>
-    <w:p>
-      <w:pPr>
-        <w:rPr>
-          <w:rFonts w:ascii="Verdana" w:hAnsi="Verdana"/>
-          <w:sz w:val="24"/>
-          <w:szCs w:val="24"/>
-        </w:rPr>
-      </w:pPr>
-      <w:r>
-        <w:rPr>
-          <w:rFonts w:ascii="Verdana" w:hAnsi="Verdana"/>
-          <w:sz w:val="24"/>
-          <w:szCs w:val="24"/>
-        </w:rPr>
-        <w:t>File ‘</w:t>
-      </w:r>
-      <w:proofErr w:type="spellStart"/>
+        <w:t xml:space="preserve"> </w:t>
+      </w:r>
+      <w:r>
+        <w:rPr>
+          <w:rFonts w:ascii="Verdana" w:hAnsi="Verdana"/>
+          <w:sz w:val="24"/>
+          <w:szCs w:val="24"/>
+        </w:rPr>
+        <w:t>paid-memberships-pro</w:t>
+      </w:r>
+      <w:r>
+        <w:rPr>
+          <w:rFonts w:ascii="Verdana" w:hAnsi="Verdana"/>
+          <w:sz w:val="24"/>
+          <w:szCs w:val="24"/>
+        </w:rPr>
+        <w:t>\includes\lib\CnP\</w:t>
+      </w:r>
+    </w:p>
+    <w:p>
+      <w:pPr>
+        <w:ind w:firstLine="360"/>
+        <w:rPr>
+          <w:rFonts w:ascii="Verdana" w:hAnsi="Verdana"/>
+          <w:sz w:val="24"/>
+          <w:szCs w:val="24"/>
+        </w:rPr>
+      </w:pPr>
       <w:r>
         <w:rPr>
           <w:rFonts w:ascii="Verdana" w:hAnsi="Verdana"/>
@@ -768,16 +735,15 @@
           <w:sz w:val="24"/>
           <w:szCs w:val="24"/>
         </w:rPr>
-        <w:t>class.pmprogateway_cnp.php</w:t>
-      </w:r>
-      <w:proofErr w:type="spellEnd"/>
-      <w:r>
-        <w:rPr>
-          <w:rFonts w:ascii="Verdana" w:hAnsi="Verdana"/>
-          <w:sz w:val="24"/>
-          <w:szCs w:val="24"/>
-        </w:rPr>
-        <w:t xml:space="preserve">’ to </w:t>
+        <w:t>Note:</w:t>
+      </w:r>
+      <w:r>
+        <w:rPr>
+          <w:rFonts w:ascii="Verdana" w:hAnsi="Verdana"/>
+          <w:sz w:val="24"/>
+          <w:szCs w:val="24"/>
+        </w:rPr>
+        <w:t xml:space="preserve"> You need to create folder ‘CnP’ in </w:t>
       </w:r>
     </w:p>
     <w:p>
@@ -795,61 +761,39 @@
           <w:sz w:val="24"/>
           <w:szCs w:val="24"/>
         </w:rPr>
-        <w:t>&lt;</w:t>
-      </w:r>
-      <w:proofErr w:type="gramStart"/>
-      <w:r>
-        <w:rPr>
-          <w:rFonts w:ascii="Verdana" w:hAnsi="Verdana"/>
-          <w:sz w:val="24"/>
-          <w:szCs w:val="24"/>
-        </w:rPr>
-        <w:t>your</w:t>
-      </w:r>
-      <w:proofErr w:type="gramEnd"/>
-      <w:r>
-        <w:rPr>
-          <w:rFonts w:ascii="Verdana" w:hAnsi="Verdana"/>
-          <w:sz w:val="24"/>
-          <w:szCs w:val="24"/>
-        </w:rPr>
-        <w:t xml:space="preserve"> host root&gt;\</w:t>
-      </w:r>
-      <w:proofErr w:type="spellStart"/>
-      <w:r>
-        <w:rPr>
-          <w:rFonts w:ascii="Verdana" w:hAnsi="Verdana"/>
-          <w:sz w:val="24"/>
-          <w:szCs w:val="24"/>
-        </w:rPr>
-        <w:t>wp</w:t>
-      </w:r>
-      <w:proofErr w:type="spellEnd"/>
-      <w:r>
-        <w:rPr>
-          <w:rFonts w:ascii="Verdana" w:hAnsi="Verdana"/>
-          <w:sz w:val="24"/>
-          <w:szCs w:val="24"/>
-        </w:rPr>
-        <w:t>-content\</w:t>
-      </w:r>
-      <w:proofErr w:type="spellStart"/>
-      <w:r>
-        <w:rPr>
-          <w:rFonts w:ascii="Verdana" w:hAnsi="Verdana"/>
-          <w:sz w:val="24"/>
-          <w:szCs w:val="24"/>
-        </w:rPr>
-        <w:t>plugins</w:t>
-      </w:r>
-      <w:proofErr w:type="spellEnd"/>
-      <w:r>
-        <w:rPr>
-          <w:rFonts w:ascii="Verdana" w:hAnsi="Verdana"/>
-          <w:sz w:val="24"/>
-          <w:szCs w:val="24"/>
-        </w:rPr>
-        <w:t>\paid-memberships-pro\classes\gateways</w:t>
+        <w:t>&lt;your host root&gt;\wp-content\plugins\paid-memberships-pro\classes\gateways</w:t>
+      </w:r>
+      <w:r>
+        <w:rPr>
+          <w:rFonts w:ascii="Verdana" w:hAnsi="Verdana"/>
+          <w:sz w:val="24"/>
+          <w:szCs w:val="24"/>
+        </w:rPr>
+        <w:t>\</w:t>
+      </w:r>
+      <w:r>
+        <w:rPr>
+          <w:rFonts w:ascii="Verdana" w:hAnsi="Verdana"/>
+          <w:sz w:val="24"/>
+          <w:szCs w:val="24"/>
+        </w:rPr>
+        <w:t xml:space="preserve"> </w:t>
+      </w:r>
+      <w:r>
+        <w:rPr>
+          <w:rFonts w:ascii="Verdana" w:hAnsi="Verdana"/>
+          <w:sz w:val="24"/>
+          <w:szCs w:val="24"/>
+        </w:rPr>
+        <w:t>paid-memberships-pro</w:t>
+      </w:r>
+      <w:r>
+        <w:rPr>
+          <w:rFonts w:ascii="Verdana" w:hAnsi="Verdana"/>
+          <w:sz w:val="24"/>
+          <w:szCs w:val="24"/>
+        </w:rPr>
+        <w:t>\includes\lib</w:t>
       </w:r>
     </w:p>
     <w:p>
@@ -933,7 +877,6 @@
           <w:szCs w:val="24"/>
         </w:rPr>
       </w:pPr>
-      <w:proofErr w:type="gramStart"/>
       <w:r>
         <w:rPr>
           <w:rStyle w:val="Strong"/>
@@ -942,10 +885,11 @@
           <w:sz w:val="24"/>
           <w:szCs w:val="24"/>
         </w:rPr>
-        <w:t>to</w:t>
-      </w:r>
-      <w:proofErr w:type="gramEnd"/>
-      <w:r>
+        <w:t xml:space="preserve">to log into WordPress admin area. </w:t>
+      </w:r>
+    </w:p>
+    <w:p>
+      <w:pPr>
         <w:rPr>
           <w:rStyle w:val="Strong"/>
           <w:rFonts w:ascii="Verdana" w:hAnsi="Verdana"/>
@@ -953,50 +897,16 @@
           <w:sz w:val="24"/>
           <w:szCs w:val="24"/>
         </w:rPr>
-        <w:t xml:space="preserve"> log into </w:t>
-      </w:r>
-      <w:proofErr w:type="spellStart"/>
+      </w:pPr>
       <w:r>
         <w:rPr>
           <w:rStyle w:val="Strong"/>
           <w:rFonts w:ascii="Verdana" w:hAnsi="Verdana"/>
           <w:b w:val="0"/>
-          <w:sz w:val="24"/>
-          <w:szCs w:val="24"/>
-        </w:rPr>
-        <w:t>WordPress</w:t>
-      </w:r>
-      <w:proofErr w:type="spellEnd"/>
-      <w:r>
-        <w:rPr>
-          <w:rStyle w:val="Strong"/>
-          <w:rFonts w:ascii="Verdana" w:hAnsi="Verdana"/>
-          <w:b w:val="0"/>
-          <w:sz w:val="24"/>
-          <w:szCs w:val="24"/>
-        </w:rPr>
-        <w:t xml:space="preserve"> admin area. </w:t>
-      </w:r>
-    </w:p>
-    <w:p>
-      <w:pPr>
-        <w:rPr>
-          <w:rStyle w:val="Strong"/>
-          <w:rFonts w:ascii="Verdana" w:hAnsi="Verdana"/>
-          <w:b w:val="0"/>
-          <w:sz w:val="24"/>
-          <w:szCs w:val="24"/>
-        </w:rPr>
-      </w:pPr>
-      <w:r>
-        <w:rPr>
-          <w:rStyle w:val="Strong"/>
-          <w:rFonts w:ascii="Verdana" w:hAnsi="Verdana"/>
-          <w:b w:val="0"/>
-          <w:sz w:val="24"/>
-          <w:szCs w:val="24"/>
-        </w:rPr>
-        <w:lastRenderedPageBreak/>
+          <w:noProof/>
+          <w:sz w:val="24"/>
+          <w:szCs w:val="24"/>
+        </w:rPr>
         <w:drawing>
           <wp:inline distT="0" distB="0" distL="0" distR="0">
             <wp:extent cx="3933825" cy="4124325"/>
@@ -1099,43 +1009,7 @@
           <w:sz w:val="24"/>
           <w:szCs w:val="24"/>
         </w:rPr>
-        <w:t>Then go to ‘</w:t>
-      </w:r>
-      <w:proofErr w:type="spellStart"/>
-      <w:r>
-        <w:rPr>
-          <w:rFonts w:ascii="Verdana" w:hAnsi="Verdana"/>
-          <w:sz w:val="24"/>
-          <w:szCs w:val="24"/>
-        </w:rPr>
-        <w:t>plugins</w:t>
-      </w:r>
-      <w:proofErr w:type="spellEnd"/>
-      <w:r>
-        <w:rPr>
-          <w:rFonts w:ascii="Verdana" w:hAnsi="Verdana"/>
-          <w:sz w:val="24"/>
-          <w:szCs w:val="24"/>
-        </w:rPr>
-        <w:t xml:space="preserve">-&gt;Installed </w:t>
-      </w:r>
-      <w:proofErr w:type="spellStart"/>
-      <w:r>
-        <w:rPr>
-          <w:rFonts w:ascii="Verdana" w:hAnsi="Verdana"/>
-          <w:sz w:val="24"/>
-          <w:szCs w:val="24"/>
-        </w:rPr>
-        <w:t>Plugins</w:t>
-      </w:r>
-      <w:proofErr w:type="spellEnd"/>
-      <w:r>
-        <w:rPr>
-          <w:rFonts w:ascii="Verdana" w:hAnsi="Verdana"/>
-          <w:sz w:val="24"/>
-          <w:szCs w:val="24"/>
-        </w:rPr>
-        <w:t>’ enable the ‘</w:t>
+        <w:t>Then go to ‘plugins-&gt;Installed Plugins’ enable the ‘</w:t>
       </w:r>
       <w:r>
         <w:rPr>
@@ -1262,25 +1136,7 @@
           <w:sz w:val="24"/>
           <w:szCs w:val="24"/>
         </w:rPr>
-        <w:t xml:space="preserve">Select ‘Click &amp; Pledge’ from above screen in ‘Payment </w:t>
-      </w:r>
-      <w:proofErr w:type="spellStart"/>
-      <w:r>
-        <w:rPr>
-          <w:rFonts w:ascii="Verdana" w:hAnsi="Verdana"/>
-          <w:sz w:val="24"/>
-          <w:szCs w:val="24"/>
-        </w:rPr>
-        <w:t>Gateway´option</w:t>
-      </w:r>
-      <w:proofErr w:type="spellEnd"/>
-      <w:r>
-        <w:rPr>
-          <w:rFonts w:ascii="Verdana" w:hAnsi="Verdana"/>
-          <w:sz w:val="24"/>
-          <w:szCs w:val="24"/>
-        </w:rPr>
-        <w:t>, then enter ‘Account ID’ and ‘API Account GUID’</w:t>
+        <w:t>Select ‘Click &amp; Pledge’ from above screen in ‘Payment Gateway´option, then enter ‘Account ID’ and ‘API Account GUID’</w:t>
       </w:r>
     </w:p>
     <w:p>
@@ -1359,18 +1215,8 @@
           <w:sz w:val="24"/>
           <w:szCs w:val="24"/>
         </w:rPr>
-        <w:t xml:space="preserve">Non-US states, you need to enable the Click &amp; Pledge Tax settings </w:t>
-      </w:r>
-      <w:proofErr w:type="spellStart"/>
-      <w:r>
-        <w:rPr>
-          <w:rFonts w:ascii="Verdana" w:hAnsi="Verdana"/>
-          <w:sz w:val="24"/>
-          <w:szCs w:val="24"/>
-        </w:rPr>
-        <w:t>plugin</w:t>
-      </w:r>
-      <w:proofErr w:type="spellEnd"/>
+        <w:t>Non-US states, you need to enable the Click &amp; Pledge Tax settings plugin</w:t>
+      </w:r>
     </w:p>
     <w:p>
       <w:pPr>
@@ -1391,26 +1237,7 @@
           <w:sz w:val="24"/>
           <w:szCs w:val="24"/>
         </w:rPr>
-        <w:lastRenderedPageBreak/>
-        <w:t>Make sure that copy ‘</w:t>
-      </w:r>
-      <w:proofErr w:type="spellStart"/>
-      <w:r>
-        <w:rPr>
-          <w:rFonts w:ascii="Verdana" w:hAnsi="Verdana"/>
-          <w:sz w:val="24"/>
-          <w:szCs w:val="24"/>
-        </w:rPr>
-        <w:t>pmp</w:t>
-      </w:r>
-      <w:proofErr w:type="spellEnd"/>
-      <w:r>
-        <w:rPr>
-          <w:rFonts w:ascii="Verdana" w:hAnsi="Verdana"/>
-          <w:sz w:val="24"/>
-          <w:szCs w:val="24"/>
-        </w:rPr>
-        <w:t xml:space="preserve">-tax’ folder from downloaded files to </w:t>
+        <w:t xml:space="preserve">Make sure that copy ‘pmp-tax’ folder from downloaded files to </w:t>
       </w:r>
     </w:p>
     <w:p>
@@ -1428,61 +1255,7 @@
           <w:sz w:val="24"/>
           <w:szCs w:val="24"/>
         </w:rPr>
-        <w:t>&lt;</w:t>
-      </w:r>
-      <w:proofErr w:type="gramStart"/>
-      <w:r>
-        <w:rPr>
-          <w:rFonts w:ascii="Verdana" w:hAnsi="Verdana"/>
-          <w:sz w:val="24"/>
-          <w:szCs w:val="24"/>
-        </w:rPr>
-        <w:t>your</w:t>
-      </w:r>
-      <w:proofErr w:type="gramEnd"/>
-      <w:r>
-        <w:rPr>
-          <w:rFonts w:ascii="Verdana" w:hAnsi="Verdana"/>
-          <w:sz w:val="24"/>
-          <w:szCs w:val="24"/>
-        </w:rPr>
-        <w:t xml:space="preserve"> host root&gt;\</w:t>
-      </w:r>
-      <w:proofErr w:type="spellStart"/>
-      <w:r>
-        <w:rPr>
-          <w:rFonts w:ascii="Verdana" w:hAnsi="Verdana"/>
-          <w:sz w:val="24"/>
-          <w:szCs w:val="24"/>
-        </w:rPr>
-        <w:t>wp</w:t>
-      </w:r>
-      <w:proofErr w:type="spellEnd"/>
-      <w:r>
-        <w:rPr>
-          <w:rFonts w:ascii="Verdana" w:hAnsi="Verdana"/>
-          <w:sz w:val="24"/>
-          <w:szCs w:val="24"/>
-        </w:rPr>
-        <w:t>-content\</w:t>
-      </w:r>
-      <w:proofErr w:type="spellStart"/>
-      <w:r>
-        <w:rPr>
-          <w:rFonts w:ascii="Verdana" w:hAnsi="Verdana"/>
-          <w:sz w:val="24"/>
-          <w:szCs w:val="24"/>
-        </w:rPr>
-        <w:t>plugins</w:t>
-      </w:r>
-      <w:proofErr w:type="spellEnd"/>
-      <w:r>
-        <w:rPr>
-          <w:rFonts w:ascii="Verdana" w:hAnsi="Verdana"/>
-          <w:sz w:val="24"/>
-          <w:szCs w:val="24"/>
-        </w:rPr>
-        <w:t xml:space="preserve">\ </w:t>
+        <w:t xml:space="preserve">&lt;your host root&gt;\wp-content\plugins\ </w:t>
       </w:r>
     </w:p>
     <w:p>
@@ -1507,45 +1280,8 @@
           <w:sz w:val="24"/>
           <w:szCs w:val="24"/>
         </w:rPr>
-        <w:t>Then go to ‘</w:t>
-      </w:r>
-      <w:proofErr w:type="spellStart"/>
-      <w:r>
-        <w:rPr>
-          <w:rFonts w:ascii="Verdana" w:hAnsi="Verdana"/>
-          <w:sz w:val="24"/>
-          <w:szCs w:val="24"/>
-        </w:rPr>
-        <w:t>plugins</w:t>
-      </w:r>
-      <w:proofErr w:type="spellEnd"/>
-      <w:r>
-        <w:rPr>
-          <w:rFonts w:ascii="Verdana" w:hAnsi="Verdana"/>
-          <w:sz w:val="24"/>
-          <w:szCs w:val="24"/>
-        </w:rPr>
-        <w:t xml:space="preserve">-&gt;Installed </w:t>
-      </w:r>
-      <w:proofErr w:type="spellStart"/>
-      <w:r>
-        <w:rPr>
-          <w:rFonts w:ascii="Verdana" w:hAnsi="Verdana"/>
-          <w:sz w:val="24"/>
-          <w:szCs w:val="24"/>
-        </w:rPr>
-        <w:t>Plugins</w:t>
-      </w:r>
-      <w:proofErr w:type="spellEnd"/>
-      <w:r>
-        <w:rPr>
-          <w:rFonts w:ascii="Verdana" w:hAnsi="Verdana"/>
-          <w:sz w:val="24"/>
-          <w:szCs w:val="24"/>
-        </w:rPr>
-        <w:t>’ enable the ‘</w:t>
-      </w:r>
-      <w:proofErr w:type="spellStart"/>
+        <w:t>Then go to ‘plugins-&gt;Installed Plugins’ enable the ‘</w:t>
+      </w:r>
       <w:r>
         <w:rPr>
           <w:rStyle w:val="Strong"/>
@@ -1553,30 +1289,18 @@
           <w:sz w:val="24"/>
           <w:szCs w:val="24"/>
         </w:rPr>
-        <w:t>PMPro</w:t>
-      </w:r>
-      <w:proofErr w:type="spellEnd"/>
+        <w:t xml:space="preserve">PMPro Customizations’ </w:t>
+      </w:r>
       <w:r>
         <w:rPr>
           <w:rStyle w:val="Strong"/>
           <w:rFonts w:ascii="Verdana" w:hAnsi="Verdana"/>
-          <w:sz w:val="24"/>
-          <w:szCs w:val="24"/>
-        </w:rPr>
-        <w:t xml:space="preserve"> Customizations’ </w:t>
-      </w:r>
-      <w:proofErr w:type="spellStart"/>
-      <w:r>
-        <w:rPr>
-          <w:rStyle w:val="Strong"/>
-          <w:rFonts w:ascii="Verdana" w:hAnsi="Verdana"/>
           <w:b w:val="0"/>
           <w:sz w:val="24"/>
           <w:szCs w:val="24"/>
         </w:rPr>
         <w:t>plugin</w:t>
       </w:r>
-      <w:proofErr w:type="spellEnd"/>
     </w:p>
     <w:p>
       <w:pPr>
@@ -1763,16 +1487,7 @@
           <w:sz w:val="24"/>
           <w:szCs w:val="24"/>
         </w:rPr>
-        <w:t>. Enter values as ""</w:t>
-      </w:r>
-      <w:proofErr w:type="spellStart"/>
-      <w:r>
-        <w:rPr>
-          <w:rFonts w:ascii="Verdana" w:hAnsi="Verdana"/>
-          <w:sz w:val="24"/>
-          <w:szCs w:val="24"/>
-        </w:rPr>
-        <w:t>CountryCode-</w:t>
+        <w:t>. Enter values as ""CountryCode-</w:t>
       </w:r>
       <w:r>
         <w:rPr>
@@ -1796,44 +1511,25 @@
           <w:sz w:val="24"/>
           <w:szCs w:val="24"/>
         </w:rPr>
-        <w:t>TaxRate</w:t>
-      </w:r>
-      <w:proofErr w:type="spellEnd"/>
-      <w:r>
-        <w:rPr>
-          <w:rFonts w:ascii="Verdana" w:hAnsi="Verdana"/>
-          <w:sz w:val="24"/>
-          <w:szCs w:val="24"/>
-        </w:rPr>
-        <w:t>" Separated with comma.</w:t>
-      </w:r>
-    </w:p>
-    <w:p>
-      <w:pPr>
-        <w:rPr>
-          <w:rFonts w:ascii="Verdana" w:hAnsi="Verdana"/>
-          <w:sz w:val="24"/>
-          <w:szCs w:val="24"/>
-        </w:rPr>
-      </w:pPr>
-      <w:r>
-        <w:rPr>
-          <w:rFonts w:ascii="Verdana" w:hAnsi="Verdana"/>
-          <w:sz w:val="24"/>
-          <w:szCs w:val="24"/>
-        </w:rPr>
-        <w:t xml:space="preserve">You need to provide the values as following </w:t>
-      </w:r>
-      <w:proofErr w:type="spellStart"/>
-      <w:r>
-        <w:rPr>
-          <w:rFonts w:ascii="Verdana" w:hAnsi="Verdana"/>
-          <w:sz w:val="24"/>
-          <w:szCs w:val="24"/>
-        </w:rPr>
-        <w:t>eg</w:t>
-      </w:r>
-      <w:proofErr w:type="spellEnd"/>
+        <w:t>TaxRate" Separated with comma.</w:t>
+      </w:r>
+    </w:p>
+    <w:p>
+      <w:pPr>
+        <w:rPr>
+          <w:rFonts w:ascii="Verdana" w:hAnsi="Verdana"/>
+          <w:sz w:val="24"/>
+          <w:szCs w:val="24"/>
+        </w:rPr>
+      </w:pPr>
+      <w:r>
+        <w:rPr>
+          <w:rFonts w:ascii="Verdana" w:hAnsi="Verdana"/>
+          <w:sz w:val="24"/>
+          <w:szCs w:val="24"/>
+        </w:rPr>
+        <w:t>You need to provide the values as following eg</w:t>
+      </w:r>
     </w:p>
     <w:p>
       <w:pPr>

</xml_diff>